<commit_message>
non-zero vit deficiency values
</commit_message>
<xml_diff>
--- a/preg-telo maternal biomarkers table 042922.docx
+++ b/preg-telo maternal biomarkers table 042922.docx
@@ -471,7 +471,7 @@
                 <w:szCs w:val="22"/>
                 <w:color w:val="000000"/>
               </w:rPr>
-              <w:t xml:space="preserve">0 (0, 0)</w:t>
+              <w:t xml:space="preserve">32 (5%)</w:t>
             </w:r>
           </w:p>
         </w:tc>
@@ -535,7 +535,7 @@
                 <w:szCs w:val="22"/>
                 <w:color w:val="000000"/>
               </w:rPr>
-              <w:t xml:space="preserve">0 (0, 0)</w:t>
+              <w:t xml:space="preserve">124 (19%)</w:t>
             </w:r>
           </w:p>
         </w:tc>
@@ -599,7 +599,7 @@
                 <w:szCs w:val="22"/>
                 <w:color w:val="000000"/>
               </w:rPr>
-              <w:t xml:space="preserve">0 (0, 0)</w:t>
+              <w:t xml:space="preserve">156 (24%)</w:t>
             </w:r>
           </w:p>
         </w:tc>

</xml_diff>